<commit_message>
Documentação e script finalizados
</commit_message>
<xml_diff>
--- a/ProjetoIndividual_SpaceInfinity.docx
+++ b/ProjetoIndividual_SpaceInfinity.docx
@@ -490,9 +490,6 @@
         <w:tabs>
           <w:tab w:val="left" w:pos="6216"/>
         </w:tabs>
-        <w:rPr>
-          <w:u w:val="single"/>
-        </w:rPr>
       </w:pPr>
       <w:r>
         <w:t>Objetivo</w:t>
@@ -509,19 +506,54 @@
         <w:ind w:firstLine="708"/>
         <w:rPr>
           <w:rFonts w:cs="Arial"/>
-          <w:u w:val="single"/>
         </w:rPr>
       </w:pPr>
       <w:r>
         <w:rPr>
           <w:rFonts w:cs="Arial"/>
         </w:rPr>
-        <w:t xml:space="preserve">Mostrar e informar </w:t>
+        <w:t xml:space="preserve">A Space Infinity tem como objetivo </w:t>
       </w:r>
       <w:r>
         <w:rPr>
           <w:rFonts w:cs="Arial"/>
         </w:rPr>
+        <w:t xml:space="preserve">interagir com o usuário por meio de uma plataforma web, trazendo curiosidades, </w:t>
+      </w:r>
+      <w:r>
+        <w:rPr>
+          <w:rFonts w:cs="Arial"/>
+        </w:rPr>
+        <w:t>histórias</w:t>
+      </w:r>
+      <w:r>
+        <w:rPr>
+          <w:rFonts w:cs="Arial"/>
+        </w:rPr>
+        <w:t xml:space="preserve">, recomendações </w:t>
+      </w:r>
+      <w:r>
+        <w:rPr>
+          <w:rFonts w:cs="Arial"/>
+        </w:rPr>
+        <w:t xml:space="preserve">e </w:t>
+      </w:r>
+      <w:r>
+        <w:rPr>
+          <w:rFonts w:cs="Arial"/>
+        </w:rPr>
+        <w:t>um quiz com pontuação para os usuários</w:t>
+      </w:r>
+      <w:r>
+        <w:rPr>
+          <w:rFonts w:cs="Arial"/>
+        </w:rPr>
+        <w:t xml:space="preserve">, sobre o universo galáctico. </w:t>
+      </w:r>
+      <w:r>
+        <w:rPr>
+          <w:rFonts w:cs="Arial"/>
+        </w:rPr>
         <w:tab/>
       </w:r>
     </w:p>
@@ -530,16 +562,89 @@
         <w:pStyle w:val="Ttulo1"/>
       </w:pPr>
       <w:r>
+        <w:lastRenderedPageBreak/>
         <w:t>Justificativa</w:t>
       </w:r>
     </w:p>
+    <w:p>
+      <w:r>
+        <w:t>A</w:t>
+      </w:r>
+      <w:r>
+        <w:t xml:space="preserve"> Space Infin</w:t>
+      </w:r>
+      <w:r>
+        <w:t>ity</w:t>
+      </w:r>
+      <w:r>
+        <w:t xml:space="preserve"> é uma oportunidade única para proporcionar aos seus usuários uma experiência envolvente e educativa, combinando informações fascinantes sobre o Big </w:t>
+      </w:r>
+      <w:proofErr w:type="spellStart"/>
+      <w:r>
+        <w:t>Bang</w:t>
+      </w:r>
+      <w:proofErr w:type="spellEnd"/>
+      <w:r>
+        <w:t>, planetas e viagens espaciais, um emocionante quiz com pontuação e um ranking competitivo, além de uma página dedicada a recomendações de filmes relacionados ao espaço.</w:t>
+      </w:r>
+    </w:p>
+    <w:p>
+      <w:r>
+        <w:t>Minha</w:t>
+      </w:r>
+      <w:r>
+        <w:t xml:space="preserve"> plataforma web oferece uma ampla gama de informações sobre o universo, desde o fascinante fenômeno do Big </w:t>
+      </w:r>
+      <w:proofErr w:type="spellStart"/>
+      <w:r>
+        <w:t>Bang</w:t>
+      </w:r>
+      <w:proofErr w:type="spellEnd"/>
+      <w:r>
+        <w:t xml:space="preserve"> até detalhes sobre os planetas e o espaço sideral. Os usuários poderão mergulhar em um mundo de conhecimento astronômico, descobrindo fatos interessantes e curiosidades que despertarão sua imaginação e sede de conhecimento</w:t>
+      </w:r>
+      <w:r>
+        <w:t>.</w:t>
+      </w:r>
+    </w:p>
+    <w:p>
+      <w:r>
+        <w:t xml:space="preserve"> Através do quiz com pontuação e ranking, a plataforma oferece uma experiência interativa e envolvente para os usuários. Eles poderão testar seus conhecimentos sobre o universo, responder a perguntas desafiadoras e acompanhar sua pontuação em tempo real. O ranking competitivo estimula a competição saudável entre os usuários, criando um senso de engajamento e incentivo para melhorar seu desempenho.</w:t>
+      </w:r>
+    </w:p>
+    <w:p>
+      <w:r>
+        <w:t>A página de recomendações de filmes é um diferencial da nossa plataforma. Ela permite que os usuários explorem uma seleção cuidadosamente curada de filmes relacionados ao espaço, proporcionando uma experiência completa e imersiva. Essas recomendações podem despertar o interesse dos usuários em conhecer mais sobre o universo e ampliar seu conhecimento através da arte cinematográfica.</w:t>
+      </w:r>
+    </w:p>
+    <w:p>
+      <w:r>
+        <w:t xml:space="preserve">Minha </w:t>
+      </w:r>
+      <w:r>
+        <w:t>plataforma foi projetada para tornar o aprendizado sobre o universo divertido e acessível a todos. A interface intuitiva e amigável oferece uma navegação simples, permitindo que os usuários encontrem facilmente as informações que desejam. O conteúdo é apresentado de forma clara e cativante, tornando-o acessível tanto para os entusiastas do espaço quanto para aqueles que estão apenas começando a explorar esse fascinante campo.</w:t>
+      </w:r>
+    </w:p>
+    <w:p>
+      <w:r>
+        <w:t xml:space="preserve">Em resumo a Space Infinity </w:t>
+      </w:r>
+      <w:r>
+        <w:t xml:space="preserve">é uma plataforma sensacional, que vai fazer seus usuários ficarem cativantes com o conteúdo e o designer, </w:t>
+      </w:r>
+      <w:r>
+        <w:t xml:space="preserve">querendo participar </w:t>
+      </w:r>
+      <w:r>
+        <w:t>todos os dias do Quiz, fazendo mais pontos para chegar no nosso top 3.</w:t>
+      </w:r>
+    </w:p>
     <w:p/>
     <w:p>
       <w:pPr>
         <w:pStyle w:val="Ttulo1"/>
       </w:pPr>
       <w:r>
-        <w:lastRenderedPageBreak/>
         <w:t>Escopo</w:t>
       </w:r>
     </w:p>
@@ -559,35 +664,134 @@
       </w:r>
     </w:p>
     <w:p>
+      <w:r>
+        <w:t xml:space="preserve">Alcançar o máximo de jogadores que gostam ou tenha curiosidades para </w:t>
+      </w:r>
+      <w:r>
+        <w:t xml:space="preserve">saber mais sobre o universo. </w:t>
+      </w:r>
+    </w:p>
+    <w:p>
       <w:pPr>
         <w:rPr>
           <w:b/>
           <w:bCs/>
-        </w:rPr>
-      </w:pPr>
-    </w:p>
-    <w:p>
-      <w:pPr>
+          <w:u w:val="single"/>
+        </w:rPr>
+      </w:pPr>
+      <w:r>
         <w:rPr>
           <w:b/>
           <w:bCs/>
         </w:rPr>
-      </w:pPr>
-      <w:r>
+        <w:t xml:space="preserve">Recursos </w:t>
+      </w:r>
+    </w:p>
+    <w:p>
+      <w:r>
+        <w:lastRenderedPageBreak/>
+        <w:t xml:space="preserve">- </w:t>
+      </w:r>
+      <w:r>
+        <w:t>Notebook</w:t>
+      </w:r>
+      <w:r>
+        <w:t xml:space="preserve"> Samsung</w:t>
+      </w:r>
+      <w:r>
+        <w:t>;</w:t>
+      </w:r>
+    </w:p>
+    <w:p>
+      <w:r>
+        <w:t xml:space="preserve">- </w:t>
+      </w:r>
+      <w:r>
+        <w:t>Um desenvolvedor full Sta</w:t>
+      </w:r>
+      <w:r>
+        <w:t>c</w:t>
+      </w:r>
+      <w:r>
+        <w:t>k</w:t>
+      </w:r>
+      <w:r>
+        <w:t>;</w:t>
+      </w:r>
+    </w:p>
+    <w:p>
+      <w:r>
+        <w:t xml:space="preserve">- </w:t>
+      </w:r>
+      <w:proofErr w:type="spellStart"/>
+      <w:r>
+        <w:t>Wi-fi</w:t>
+      </w:r>
+      <w:proofErr w:type="spellEnd"/>
+      <w:r>
+        <w:t xml:space="preserve">; </w:t>
+      </w:r>
+    </w:p>
+    <w:p>
+      <w:pPr>
         <w:rPr>
           <w:b/>
           <w:bCs/>
         </w:rPr>
-        <w:t xml:space="preserve">Recursos </w:t>
-      </w:r>
-    </w:p>
-    <w:p>
-      <w:pPr>
+      </w:pPr>
+      <w:r>
         <w:rPr>
           <w:b/>
           <w:bCs/>
         </w:rPr>
-      </w:pPr>
+        <w:t xml:space="preserve">Entregáveis </w:t>
+      </w:r>
+    </w:p>
+    <w:p>
+      <w:r>
+        <w:t>- Tema que goste;</w:t>
+      </w:r>
+    </w:p>
+    <w:p>
+      <w:r>
+        <w:t>-</w:t>
+      </w:r>
+      <w:r>
+        <w:t xml:space="preserve"> </w:t>
+      </w:r>
+      <w:r>
+        <w:t>Banco de dados para armazena</w:t>
+      </w:r>
+      <w:r>
+        <w:t xml:space="preserve">r </w:t>
+      </w:r>
+      <w:r>
+        <w:t>as informações do usuário e dos seus pontos;</w:t>
+      </w:r>
+    </w:p>
+    <w:p>
+      <w:r>
+        <w:t xml:space="preserve">- </w:t>
+      </w:r>
+      <w:proofErr w:type="spellStart"/>
+      <w:r>
+        <w:t>Analyt</w:t>
+      </w:r>
+      <w:r>
+        <w:t>i</w:t>
+      </w:r>
+      <w:r>
+        <w:t>cs</w:t>
+      </w:r>
+      <w:proofErr w:type="spellEnd"/>
+      <w:r>
+        <w:t>;</w:t>
+      </w:r>
+    </w:p>
+    <w:p>
+      <w:r>
+        <w:t>- Variações matemáticas.</w:t>
+      </w:r>
     </w:p>
     <w:p>
       <w:pPr>
@@ -601,60 +805,48 @@
           <w:b/>
           <w:bCs/>
         </w:rPr>
-        <w:t xml:space="preserve">Entregáveis </w:t>
-      </w:r>
-    </w:p>
-    <w:p>
-      <w:pPr>
+        <w:t>Exclusões</w:t>
+      </w:r>
+    </w:p>
+    <w:p>
+      <w:r>
+        <w:t>-Aplicação não é disponível para versal mobile;</w:t>
+      </w:r>
+    </w:p>
+    <w:p>
+      <w:r>
         <w:rPr>
           <w:b/>
           <w:bCs/>
         </w:rPr>
-      </w:pPr>
-    </w:p>
-    <w:p>
-      <w:pPr>
-        <w:rPr>
-          <w:b/>
-          <w:bCs/>
-        </w:rPr>
-      </w:pPr>
-      <w:r>
-        <w:rPr>
-          <w:b/>
-          <w:bCs/>
-        </w:rPr>
-        <w:t xml:space="preserve">Roteiro do projeto </w:t>
-      </w:r>
-    </w:p>
-    <w:p>
-      <w:pPr>
-        <w:rPr>
-          <w:b/>
-          <w:bCs/>
-        </w:rPr>
-      </w:pPr>
-      <w:r>
-        <w:rPr>
-          <w:b/>
-          <w:bCs/>
-        </w:rPr>
-        <w:t>Exclusões</w:t>
-      </w:r>
-    </w:p>
-    <w:p>
-      <w:r>
-        <w:rPr>
-          <w:b/>
-          <w:bCs/>
-        </w:rPr>
         <w:t>Critérios para aceitação e validação do projeto</w:t>
       </w:r>
       <w:r>
         <w:t xml:space="preserve"> </w:t>
       </w:r>
     </w:p>
-    <w:p/>
+    <w:p>
+      <w:r>
+        <w:t>-</w:t>
+      </w:r>
+      <w:r>
+        <w:t xml:space="preserve"> </w:t>
+      </w:r>
+      <w:r>
+        <w:t>Plataforma de fácil interação para os usuários</w:t>
+      </w:r>
+      <w:r>
+        <w:t>;</w:t>
+      </w:r>
+    </w:p>
+    <w:p>
+      <w:r>
+        <w:t xml:space="preserve">- Designer </w:t>
+      </w:r>
+      <w:r>
+        <w:t>moderno e de fácil interação.</w:t>
+      </w:r>
+    </w:p>
     <w:p>
       <w:pPr>
         <w:pStyle w:val="Ttulo1"/>
@@ -664,6 +856,11 @@
       </w:r>
     </w:p>
     <w:p>
+      <w:r>
+        <w:t xml:space="preserve">- </w:t>
+      </w:r>
+    </w:p>
+    <w:p>
       <w:pPr>
         <w:pStyle w:val="Ttulo1"/>
       </w:pPr>
@@ -671,7 +868,19 @@
         <w:t xml:space="preserve">Restrições </w:t>
       </w:r>
     </w:p>
-    <w:p/>
+    <w:p>
+      <w:r>
+        <w:t xml:space="preserve">- </w:t>
+      </w:r>
+      <w:r>
+        <w:t>Pouco tempo para realização da plataforma;</w:t>
+      </w:r>
+    </w:p>
+    <w:p>
+      <w:r>
+        <w:t xml:space="preserve">- Apenas um desenvolvedor. </w:t>
+      </w:r>
+    </w:p>
     <w:p/>
     <w:p>
       <w:pPr>
@@ -4643,26 +4852,10 @@
 </file>
 
 <file path=customXml/item1.xml><?xml version="1.0" encoding="utf-8"?>
-<?mso-contentType ?>
-<FormTemplates xmlns="http://schemas.microsoft.com/sharepoint/v3/contenttype/forms">
-  <Display>DocumentLibraryForm</Display>
-  <Edit>DocumentLibraryForm</Edit>
-  <New>DocumentLibraryForm</New>
-</FormTemplates>
+<b:Sources xmlns:b="http://schemas.openxmlformats.org/officeDocument/2006/bibliography" xmlns="http://schemas.openxmlformats.org/officeDocument/2006/bibliography" SelectedStyle="\APASixthEditionOfficeOnline.xsl" StyleName="APA" Version="6"/>
 </file>
 
 <file path=customXml/item2.xml><?xml version="1.0" encoding="utf-8"?>
-<p:properties xmlns:p="http://schemas.microsoft.com/office/2006/metadata/properties" xmlns:xsi="http://www.w3.org/2001/XMLSchema-instance" xmlns:pc="http://schemas.microsoft.com/office/infopath/2007/PartnerControls">
-  <documentManagement>
-    <lcf76f155ced4ddcb4097134ff3c332f xmlns="0a53ad5e-08cc-4fba-9df9-747b79db3e02">
-      <Terms xmlns="http://schemas.microsoft.com/office/infopath/2007/PartnerControls"/>
-    </lcf76f155ced4ddcb4097134ff3c332f>
-    <TaxCatchAll xmlns="99f50afe-28e2-457c-9852-048361d66aad" xsi:nil="true"/>
-  </documentManagement>
-</p:properties>
-</file>
-
-<file path=customXml/item3.xml><?xml version="1.0" encoding="utf-8"?>
 <ct:contentTypeSchema xmlns:ct="http://schemas.microsoft.com/office/2006/metadata/contentType" xmlns:ma="http://schemas.microsoft.com/office/2006/metadata/properties/metaAttributes" ct:_="" ma:_="" ma:contentTypeName="Documento" ma:contentTypeID="0x0101007F8ECE7139958D46ABEDA89D12B90CBF" ma:contentTypeVersion="12" ma:contentTypeDescription="Crie um novo documento." ma:contentTypeScope="" ma:versionID="504e4214042ae000646439f7e69e4742">
   <xsd:schema xmlns:xsd="http://www.w3.org/2001/XMLSchema" xmlns:xs="http://www.w3.org/2001/XMLSchema" xmlns:p="http://schemas.microsoft.com/office/2006/metadata/properties" xmlns:ns2="0a53ad5e-08cc-4fba-9df9-747b79db3e02" xmlns:ns3="99f50afe-28e2-457c-9852-048361d66aad" targetNamespace="http://schemas.microsoft.com/office/2006/metadata/properties" ma:root="true" ma:fieldsID="858e620b6131f334f565d79b87bb2368" ns2:_="" ns3:_="">
     <xsd:import namespace="0a53ad5e-08cc-4fba-9df9-747b79db3e02"/>
@@ -4857,30 +5050,35 @@
 </ct:contentTypeSchema>
 </file>
 
+<file path=customXml/item3.xml><?xml version="1.0" encoding="utf-8"?>
+<p:properties xmlns:p="http://schemas.microsoft.com/office/2006/metadata/properties" xmlns:xsi="http://www.w3.org/2001/XMLSchema-instance" xmlns:pc="http://schemas.microsoft.com/office/infopath/2007/PartnerControls">
+  <documentManagement>
+    <lcf76f155ced4ddcb4097134ff3c332f xmlns="0a53ad5e-08cc-4fba-9df9-747b79db3e02">
+      <Terms xmlns="http://schemas.microsoft.com/office/infopath/2007/PartnerControls"/>
+    </lcf76f155ced4ddcb4097134ff3c332f>
+    <TaxCatchAll xmlns="99f50afe-28e2-457c-9852-048361d66aad" xsi:nil="true"/>
+  </documentManagement>
+</p:properties>
+</file>
+
 <file path=customXml/item4.xml><?xml version="1.0" encoding="utf-8"?>
-<b:Sources xmlns:b="http://schemas.openxmlformats.org/officeDocument/2006/bibliography" xmlns="http://schemas.openxmlformats.org/officeDocument/2006/bibliography" SelectedStyle="\APASixthEditionOfficeOnline.xsl" StyleName="APA" Version="6"/>
+<?mso-contentType ?>
+<FormTemplates xmlns="http://schemas.microsoft.com/sharepoint/v3/contenttype/forms">
+  <Display>DocumentLibraryForm</Display>
+  <Edit>DocumentLibraryForm</Edit>
+  <New>DocumentLibraryForm</New>
+</FormTemplates>
 </file>
 
 <file path=customXml/itemProps1.xml><?xml version="1.0" encoding="utf-8"?>
-<ds:datastoreItem xmlns:ds="http://schemas.openxmlformats.org/officeDocument/2006/customXml" ds:itemID="{B52C9AD5-4F18-4494-A12B-C11EA8399E21}">
+<ds:datastoreItem xmlns:ds="http://schemas.openxmlformats.org/officeDocument/2006/customXml" ds:itemID="{971A4433-0AC7-4DD0-8577-2E4FA88B7108}">
   <ds:schemaRefs>
-    <ds:schemaRef ds:uri="http://schemas.microsoft.com/sharepoint/v3/contenttype/forms"/>
+    <ds:schemaRef ds:uri="http://schemas.openxmlformats.org/officeDocument/2006/bibliography"/>
   </ds:schemaRefs>
 </ds:datastoreItem>
 </file>
 
 <file path=customXml/itemProps2.xml><?xml version="1.0" encoding="utf-8"?>
-<ds:datastoreItem xmlns:ds="http://schemas.openxmlformats.org/officeDocument/2006/customXml" ds:itemID="{79054B02-B215-46AC-9176-544339E93661}">
-  <ds:schemaRefs>
-    <ds:schemaRef ds:uri="http://schemas.microsoft.com/office/2006/metadata/properties"/>
-    <ds:schemaRef ds:uri="http://schemas.microsoft.com/office/infopath/2007/PartnerControls"/>
-    <ds:schemaRef ds:uri="0a53ad5e-08cc-4fba-9df9-747b79db3e02"/>
-    <ds:schemaRef ds:uri="99f50afe-28e2-457c-9852-048361d66aad"/>
-  </ds:schemaRefs>
-</ds:datastoreItem>
-</file>
-
-<file path=customXml/itemProps3.xml><?xml version="1.0" encoding="utf-8"?>
 <ds:datastoreItem xmlns:ds="http://schemas.openxmlformats.org/officeDocument/2006/customXml" ds:itemID="{8B299A9B-9EFB-406E-955B-E4E23C7F5805}">
   <ds:schemaRefs>
     <ds:schemaRef ds:uri="http://schemas.microsoft.com/office/2006/metadata/contentType"/>
@@ -4899,10 +5097,21 @@
 </ds:datastoreItem>
 </file>
 
+<file path=customXml/itemProps3.xml><?xml version="1.0" encoding="utf-8"?>
+<ds:datastoreItem xmlns:ds="http://schemas.openxmlformats.org/officeDocument/2006/customXml" ds:itemID="{79054B02-B215-46AC-9176-544339E93661}">
+  <ds:schemaRefs>
+    <ds:schemaRef ds:uri="http://schemas.microsoft.com/office/2006/metadata/properties"/>
+    <ds:schemaRef ds:uri="http://schemas.microsoft.com/office/infopath/2007/PartnerControls"/>
+    <ds:schemaRef ds:uri="0a53ad5e-08cc-4fba-9df9-747b79db3e02"/>
+    <ds:schemaRef ds:uri="99f50afe-28e2-457c-9852-048361d66aad"/>
+  </ds:schemaRefs>
+</ds:datastoreItem>
+</file>
+
 <file path=customXml/itemProps4.xml><?xml version="1.0" encoding="utf-8"?>
-<ds:datastoreItem xmlns:ds="http://schemas.openxmlformats.org/officeDocument/2006/customXml" ds:itemID="{971A4433-0AC7-4DD0-8577-2E4FA88B7108}">
+<ds:datastoreItem xmlns:ds="http://schemas.openxmlformats.org/officeDocument/2006/customXml" ds:itemID="{B52C9AD5-4F18-4494-A12B-C11EA8399E21}">
   <ds:schemaRefs>
-    <ds:schemaRef ds:uri="http://schemas.openxmlformats.org/officeDocument/2006/bibliography"/>
+    <ds:schemaRef ds:uri="http://schemas.microsoft.com/sharepoint/v3/contenttype/forms"/>
   </ds:schemaRefs>
 </ds:datastoreItem>
 </file>
</xml_diff>